<commit_message>
updating written docx response
</commit_message>
<xml_diff>
--- a/Conclusions about Pyber.docx
+++ b/Conclusions about Pyber.docx
@@ -4,21 +4,8 @@
   <w:body>
     <w:p>
       <w:r>
-        <w:t>Conclusion</w:t>
-      </w:r>
-      <w:r>
-        <w:t>s</w:t>
-      </w:r>
-      <w:bookmarkStart w:id="0" w:name="_GoBack"/>
-      <w:bookmarkEnd w:id="0"/>
-      <w:r>
-        <w:t xml:space="preserve"> about </w:t>
-      </w:r>
-      <w:proofErr w:type="spellStart"/>
-      <w:r>
-        <w:t>Pyber</w:t>
-      </w:r>
-      <w:proofErr w:type="spellEnd"/>
+        <w:t>Conclusions:</w:t>
+      </w:r>
     </w:p>
     <w:p/>
     <w:p>
@@ -42,7 +29,31 @@
         </w:numPr>
       </w:pPr>
       <w:r>
-        <w:t>I would follow this with a question.  Is there less demand in these areas or less available ride share opportunities?</w:t>
+        <w:t xml:space="preserve">I would follow this with a question.  </w:t>
+      </w:r>
+    </w:p>
+    <w:p>
+      <w:pPr>
+        <w:pStyle w:val="ListParagraph"/>
+        <w:numPr>
+          <w:ilvl w:val="2"/>
+          <w:numId w:val="1"/>
+        </w:numPr>
+      </w:pPr>
+      <w:r>
+        <w:t>Is there less demand in these areas or less available ride share opportunities?</w:t>
+      </w:r>
+    </w:p>
+    <w:p>
+      <w:pPr>
+        <w:pStyle w:val="ListParagraph"/>
+        <w:numPr>
+          <w:ilvl w:val="2"/>
+          <w:numId w:val="1"/>
+        </w:numPr>
+      </w:pPr>
+      <w:r>
+        <w:t>Or is there greater distance traveled from start location to end location?</w:t>
       </w:r>
     </w:p>
     <w:p>
@@ -73,33 +84,30 @@
       <w:pPr>
         <w:pStyle w:val="ListParagraph"/>
         <w:numPr>
-          <w:ilvl w:val="1"/>
-          <w:numId w:val="1"/>
-        </w:numPr>
-      </w:pPr>
-      <w:r>
-        <w:t>Event if it was just current to last year data same at the same time.</w:t>
-      </w:r>
-    </w:p>
-    <w:p>
-      <w:pPr>
-        <w:pStyle w:val="ListParagraph"/>
-        <w:numPr>
           <w:ilvl w:val="0"/>
           <w:numId w:val="1"/>
         </w:numPr>
       </w:pPr>
       <w:r>
-        <w:t xml:space="preserve">For most urban cities, the number of rides is between 20 and 30 with a </w:t>
-      </w:r>
-      <w:proofErr w:type="gramStart"/>
-      <w:r>
-        <w:t>fares</w:t>
-      </w:r>
-      <w:proofErr w:type="gramEnd"/>
-      <w:r>
-        <w:t xml:space="preserve"> ranging from $20 to $30.</w:t>
-      </w:r>
+        <w:t>Most</w:t>
+      </w:r>
+      <w:r>
+        <w:t xml:space="preserve"> cities</w:t>
+      </w:r>
+      <w:r>
+        <w:t xml:space="preserve"> have a total range of rides from</w:t>
+      </w:r>
+      <w:r>
+        <w:t xml:space="preserve"> 20 and 30</w:t>
+      </w:r>
+      <w:r>
+        <w:t xml:space="preserve"> per day</w:t>
+      </w:r>
+      <w:r>
+        <w:t xml:space="preserve"> with a fares ranging from $20 to $30.</w:t>
+      </w:r>
+      <w:bookmarkStart w:id="0" w:name="_GoBack"/>
+      <w:bookmarkEnd w:id="0"/>
     </w:p>
     <w:sectPr>
       <w:pgSz w:w="12240" w:h="15840"/>
@@ -138,7 +146,7 @@
         <w:ind w:left="1440" w:hanging="360"/>
       </w:pPr>
     </w:lvl>
-    <w:lvl w:ilvl="2" w:tplc="0409001B" w:tentative="1">
+    <w:lvl w:ilvl="2" w:tplc="0409001B">
       <w:start w:val="1"/>
       <w:numFmt w:val="lowerRoman"/>
       <w:lvlText w:val="%3."/>
@@ -225,7 +233,7 @@
       </w:pPr>
     </w:pPrDefault>
   </w:docDefaults>
-  <w:latentStyles w:defLockedState="0" w:defUIPriority="99" w:defSemiHidden="0" w:defUnhideWhenUsed="0" w:defQFormat="0" w:count="376">
+  <w:latentStyles w:defLockedState="0" w:defUIPriority="99" w:defSemiHidden="0" w:defUnhideWhenUsed="0" w:defQFormat="0" w:count="377">
     <w:lsdException w:name="Normal" w:uiPriority="0" w:qFormat="1"/>
     <w:lsdException w:name="heading 1" w:uiPriority="9" w:qFormat="1"/>
     <w:lsdException w:name="heading 2" w:semiHidden="1" w:uiPriority="9" w:unhideWhenUsed="1" w:qFormat="1"/>
@@ -599,6 +607,7 @@
     <w:lsdException w:name="Hashtag" w:semiHidden="1" w:unhideWhenUsed="1"/>
     <w:lsdException w:name="Unresolved Mention" w:semiHidden="1" w:unhideWhenUsed="1"/>
     <w:lsdException w:name="Smart Link" w:semiHidden="1" w:unhideWhenUsed="1"/>
+    <w:lsdException w:name="Smart Link Error" w:semiHidden="1" w:unhideWhenUsed="1"/>
   </w:latentStyles>
   <w:style w:type="paragraph" w:default="1" w:styleId="Normal">
     <w:name w:val="Normal"/>

</xml_diff>